<commit_message>
update workflow, begin aanmaken functie eisen
</commit_message>
<xml_diff>
--- a/3d-printers/common_issues.docx
+++ b/3d-printers/common_issues.docx
@@ -23,7 +23,17 @@
           <w:szCs w:val="28"/>
           <w:lang w:val="en-US"/>
         </w:rPr>
-        <w:t>Common Issues 3D printers</w:t>
+        <w:t xml:space="preserve">3D Printers - </w:t>
+      </w:r>
+      <w:r>
+        <w:rPr>
+          <w:b/>
+          <w:bCs/>
+          <w:sz w:val="28"/>
+          <w:szCs w:val="28"/>
+          <w:lang w:val="en-US"/>
+        </w:rPr>
+        <w:t xml:space="preserve">Common Issues </w:t>
       </w:r>
     </w:p>
     <w:p>
@@ -31,9 +41,9 @@
         <w:pStyle w:val="Normal"/>
         <w:spacing w:before="0" w:after="160"/>
         <w:rPr>
-          <w:sz w:val="26"/>
-          <w:szCs w:val="26"/>
-          <w:lang w:val="nl-NL"/>
+          <w:b/>
+          <w:b/>
+          <w:bCs/>
         </w:rPr>
       </w:pPr>
       <w:r>
@@ -44,15 +54,7 @@
           <w:szCs w:val="26"/>
           <w:lang w:val="nl-NL"/>
         </w:rPr>
-        <w:t>TODO</w:t>
-      </w:r>
-      <w:r>
-        <w:rPr>
-          <w:sz w:val="26"/>
-          <w:szCs w:val="26"/>
-          <w:lang w:val="nl-NL"/>
-        </w:rPr>
-        <w:t>:</w:t>
+        <w:t>TODO:</w:t>
         <w:br/>
       </w:r>
     </w:p>
@@ -469,6 +471,7 @@
     <w:qFormat/>
     <w:pPr>
       <w:widowControl/>
+      <w:suppressAutoHyphens w:val="true"/>
       <w:bidi w:val="0"/>
       <w:spacing w:lineRule="auto" w:line="259" w:before="0" w:after="160"/>
       <w:jc w:val="left"/>

</xml_diff>